<commit_message>
Beschreibung des Nagith Shogunates
</commit_message>
<xml_diff>
--- a/Plot/World Plot.docx
+++ b/Plot/World Plot.docx
@@ -1856,7 +1856,7 @@
     <w:p/>
     <w:p>
       <w:r>
-        <w:t>Vragas und seine Familie wurden unrechtmäßig aus dem Gebiet der Zraga verbannt und flohen in das Land, das heute von den Stämmen von Vra bewohnt wird. Durch intensive Meditation und die bewusste Exposition seines Körpers gegenüber seiner eigenen Titanenenergie wurde die Haut von Vragas gefärbt, und so hart gemacht wie eine Panzerung. Allerdings ist seine Fähigkeit die Titanenenergie zu benutzen stark eingeschrenkt worden. Diese Veränderung wurde auch von seinen Nachkommen geerbt, und die Stammesführer der Stämme von Vra tragen stolz die lila Haut als Erbe ihres legendären Vorfahren.</w:t>
+        <w:t>Laut der Überlieferung wurde Vragas und seine Familie unrechtmäßig aus dem Gebiet der Zraga verbannt und flohen in das Land, das heute von den Stämmen von Vra bewohnt wird. Durch intensive Meditation und die bewusste Exposition seines Körpers gegenüber seiner eigenen Titanenenergie wurde die Haut von Vragas gefärbt, und so hart gemacht wie eine Panzerung. Allerdings ist seine Fähigkeit die Titanenenergie zu benutzen stark eingeschrenkt worden. Diese Veränderung wurde auch von seinen Nachkommen geerbt, und die Stammesführer der Stämme von Vra tragen stolz die lila Haut als Erbe ihres legendären Vorfahren.</w:t>
       </w:r>
     </w:p>
     <w:p>
@@ -1947,6 +1947,11 @@
         <w:t>#### Soziale Strukturen</w:t>
       </w:r>
     </w:p>
+    <w:p>
+      <w:r>
+        <w:t>Die sozialen Strukturen der Vra-Orks variieren stark von Stamm zu Stamm, wobei jede Gruppe ihre eigenen Hierarchien und Traditionen pflegt. Dennoch ist die Brüderlichkeit zwischen den Stämmen ein zentrales Element ihrer Gesellschaft.</w:t>
+      </w:r>
+    </w:p>
     <w:p/>
     <w:p>
       <w:r>
@@ -1964,10 +1969,32 @@
         <w:t>### Nagith Shogunat</w:t>
       </w:r>
     </w:p>
-    <w:p/>
-    <w:p>
-      <w:r>
-        <w:t>#### Haus Schattenwind</w:t>
+    <w:p>
+      <w:r>
+        <w:t xml:space="preserve">Das Nagith Shogunat ist ein Land der Disziplin und Ehre, geprägt von einer reichen kulturellen Tradition und einer starken kriegerischen Vergangenheit. </w:t>
+      </w:r>
+    </w:p>
+    <w:p/>
+    <w:p>
+      <w:r>
+        <w:t>Das Nagith Shogunat wurde aus den Überresten eines alten Königreichs namens Sylvain gegründet. Sylvain war ein einheitliches Shogunat, das von mächtigen Dunkelelfen geführt wurde. Jedoch führte ein Machtkampf innerhalb der herrschenden Familie zu einer Spaltung des Reiches. Zwei rivalisierende Geschwister stritten um die Vormachtstellung, was letztendlich zur Teilung des Landes in das Nagith Shogunat und das benachbarte Hardis Shogunat führte.</w:t>
+      </w:r>
+    </w:p>
+    <w:p/>
+    <w:p>
+      <w:r>
+        <w:t>#### Haus Kurotsume</w:t>
+      </w:r>
+    </w:p>
+    <w:p>
+      <w:r>
+        <w:t>Shogunin Akemi Kurotsume, die aktuelle Herrscherin, ist die rechtmäßige Thronfolgerin und eine Vorfahrin ihres jüngeren Bruders Kenji Kurotsume. Jedoch focht ihr jüngerer Bruder, der sich selbst als kompetenter und aufgrund seines Geschlechts als rechtmäßiger Herrscher betrachtete, einen Krieg gegen seine Schwester. Akemi gelang es jedoch, ihre Position zu behaupten und das Shogunat unter ihrer Führung zu stabilisieren.</w:t>
+      </w:r>
+    </w:p>
+    <w:p/>
+    <w:p>
+      <w:r>
+        <w:t>Das herrschende Haus Kurotsume ist seit Generationen für seine Führungsqualitäten und seine unerschütterliche Entschlossenheit bekannt. Shogunin Akemi Kurotsume ist eine strenge, aber gerechte Herrscherin, die von ihrem Volk sowohl gefürchtet als auch respektiert wird. Sie hat es sich zur Aufgabe gemacht, die Traditionen ihrer Vorfahren zu bewahren und gleichzeitig die notwendigen Veränderungen vorzunehmen, um das Shogunat in einer sich wandelnden Welt stark zu halten.</w:t>
       </w:r>
     </w:p>
     <w:p/>
@@ -1976,12 +2003,22 @@
         <w:t>#### Kultur in Nagith</w:t>
       </w:r>
     </w:p>
+    <w:p>
+      <w:r>
+        <w:t>Die Kultur im Nagith Shogunat ist geprägt von Disziplin, Ehre und einer tiefen Verbundenheit zur Natur. Dunkelelfen sind für ihre meisterhafte Kunstfertigkeit bekannt, sei es in der Kampfkunst, der Schwertschmiedekunst oder der Kalligraphie. Sie halten strenge Kodexe ein, die das Verhalten und die Pflichten eines jeden Bürgers regeln. Diese Kodexe betonen Ehre, Loyalität und Selbstaufopferung für das Wohl des Shogunats.</w:t>
+      </w:r>
+    </w:p>
     <w:p/>
     <w:p>
       <w:r>
         <w:t>#### Soziale Strukturen</w:t>
       </w:r>
     </w:p>
+    <w:p>
+      <w:r>
+        <w:t>Die Gesellschaft im Nagith Shogunat ist streng hierarchisch aufgebaut. An der Spitze steht der Shogun, gefolgt von den Daimyo, die über die verschiedenen Regionen herrschen. Die Daimyo haben wiederum Samurai unter sich, die als Kriegeraristokratie dienen und die lokale Ordnung aufrechterhalten. Darunter stehen die Handwerker, Bauern und Händler, die für das tägliche Leben und die Wirtschaft des Shogunats verantwortlich sind.</w:t>
+      </w:r>
+    </w:p>
     <w:p/>
     <w:p>
       <w:r>
@@ -2002,6 +2039,7 @@
     <w:p/>
     <w:p>
       <w:r>
+        <w:lastRenderedPageBreak/>
         <w:t>#### Haus Finsterblut</w:t>
       </w:r>
     </w:p>

</xml_diff>